<commit_message>
caso de uso corrigido
</commit_message>
<xml_diff>
--- a/Astah-AnaliseProjeto/Sistema de Venda de Passagens Aéreas - Casos de Uso.docx
+++ b/Astah-AnaliseProjeto/Sistema de Venda de Passagens Aéreas - Casos de Uso.docx
@@ -2138,16 +2138,12 @@
               <w:spacing w:line="240" w:lineRule="auto"/>
               <w:rPr>
                 <w:rFonts w:ascii="Times New Roman" w:cs="Times New Roman" w:eastAsia="Times New Roman" w:hAnsi="Times New Roman"/>
-                <w:sz w:val="24"/>
-                <w:szCs w:val="24"/>
-              </w:rPr>
-            </w:pPr>
-            <w:r>
-              <w:rPr>
-                <w:rFonts w:ascii="Times New Roman" w:cs="Times New Roman" w:eastAsia="Times New Roman" w:hAnsi="Times New Roman"/>
-                <w:b w:val="1"/>
-                <w:sz w:val="24"/>
-                <w:szCs w:val="24"/>
+              </w:rPr>
+            </w:pPr>
+            <w:r>
+              <w:rPr>
+                <w:rFonts w:ascii="Times New Roman" w:cs="Times New Roman" w:eastAsia="Times New Roman" w:hAnsi="Times New Roman"/>
+                <w:b w:val="1"/>
                 <w:rtl w:val="0"/>
               </w:rPr>
               <w:t xml:space="preserve">2.</w:t>
@@ -2155,8 +2151,6 @@
             <w:r>
               <w:rPr>
                 <w:rFonts w:ascii="Times New Roman" w:cs="Times New Roman" w:eastAsia="Times New Roman" w:hAnsi="Times New Roman"/>
-                <w:sz w:val="24"/>
-                <w:szCs w:val="24"/>
                 <w:rtl w:val="0"/>
               </w:rPr>
               <w:t xml:space="preserve"> O funcionário insere no sistema o nome completo, data de nascimento, número e tipo do documento de identificação do passageiro; e seleciona o voo desejado pelo cliente e a classe da passagem.</w:t>
@@ -2270,16 +2264,12 @@
               <w:spacing w:line="240" w:lineRule="auto"/>
               <w:rPr>
                 <w:rFonts w:ascii="Times New Roman" w:cs="Times New Roman" w:eastAsia="Times New Roman" w:hAnsi="Times New Roman"/>
-                <w:sz w:val="24"/>
-                <w:szCs w:val="24"/>
-              </w:rPr>
-            </w:pPr>
-            <w:r>
-              <w:rPr>
-                <w:rFonts w:ascii="Times New Roman" w:cs="Times New Roman" w:eastAsia="Times New Roman" w:hAnsi="Times New Roman"/>
-                <w:b w:val="1"/>
-                <w:sz w:val="24"/>
-                <w:szCs w:val="24"/>
+              </w:rPr>
+            </w:pPr>
+            <w:r>
+              <w:rPr>
+                <w:rFonts w:ascii="Times New Roman" w:cs="Times New Roman" w:eastAsia="Times New Roman" w:hAnsi="Times New Roman"/>
+                <w:b w:val="1"/>
                 <w:rtl w:val="0"/>
               </w:rPr>
               <w:t xml:space="preserve">5.</w:t>
@@ -2287,11 +2277,9 @@
             <w:r>
               <w:rPr>
                 <w:rFonts w:ascii="Times New Roman" w:cs="Times New Roman" w:eastAsia="Times New Roman" w:hAnsi="Times New Roman"/>
-                <w:sz w:val="24"/>
-                <w:szCs w:val="24"/>
-                <w:rtl w:val="0"/>
-              </w:rPr>
-              <w:t xml:space="preserve"> O sistema exibe o preço da passagem e oferece as opções de 25%, 50% ou 100% de desconto, de acordo com a quantidade de pontos possuídos pelo passageiro.</w:t>
+                <w:rtl w:val="0"/>
+              </w:rPr>
+              <w:t xml:space="preserve"> O sistema exibe o preço da passagem e oferece as opções de 25%, 50% ou 100% de desconto, de acordo com a quantidade de pontos possuídos pelo passageiro; além da opção sem desconto (0%), que não usa pontos.</w:t>
             </w:r>
           </w:p>
         </w:tc>

</xml_diff>